<commit_message>
Minor change to brainstorming doc.
</commit_message>
<xml_diff>
--- a/Theme Brainstorming.docx
+++ b/Theme Brainstorming.docx
@@ -6,8 +6,13 @@
       <w:pPr>
         <w:pStyle w:val="Heading1"/>
       </w:pPr>
-      <w:r>
-        <w:t>Ludum Dare 41</w:t>
+      <w:proofErr w:type="spellStart"/>
+      <w:r>
+        <w:t>Ludum</w:t>
+      </w:r>
+      <w:proofErr w:type="spellEnd"/>
+      <w:r>
+        <w:t xml:space="preserve"> Dare 41</w:t>
       </w:r>
     </w:p>
     <w:p/>
@@ -39,9 +44,11 @@
           <w:numId w:val="1"/>
         </w:numPr>
       </w:pPr>
+      <w:proofErr w:type="spellStart"/>
       <w:r>
         <w:t>Platformer</w:t>
       </w:r>
+      <w:proofErr w:type="spellEnd"/>
     </w:p>
     <w:p>
       <w:pPr>
@@ -76,7 +83,15 @@
         </w:numPr>
       </w:pPr>
       <w:r>
-        <w:t>Beat em up (Fight a wave of enemies)</w:t>
+        <w:t xml:space="preserve">Beat </w:t>
+      </w:r>
+      <w:proofErr w:type="spellStart"/>
+      <w:r>
+        <w:t>em</w:t>
+      </w:r>
+      <w:proofErr w:type="spellEnd"/>
+      <w:r>
+        <w:t xml:space="preserve"> up (Fight a wave of enemies)</w:t>
       </w:r>
     </w:p>
     <w:p>
@@ -135,8 +150,13 @@
           <w:numId w:val="1"/>
         </w:numPr>
       </w:pPr>
-      <w:r>
-        <w:t>Metroidvania (Large interconnected world the player can explore, but certain areas are only unlockable after finding tools, abilities etc)</w:t>
+      <w:proofErr w:type="spellStart"/>
+      <w:r>
+        <w:t>Metroidvania</w:t>
+      </w:r>
+      <w:proofErr w:type="spellEnd"/>
+      <w:r>
+        <w:t xml:space="preserve"> (Large interconnected world the player can explore, but certain areas are only unlockable after finding tools, abilities etc)</w:t>
       </w:r>
     </w:p>
     <w:p>
@@ -208,7 +228,15 @@
         </w:numPr>
       </w:pPr>
       <w:r>
-        <w:t>Action RPG (e.g. diablo)</w:t>
+        <w:t xml:space="preserve">Action RPG (e.g. </w:t>
+      </w:r>
+      <w:proofErr w:type="spellStart"/>
+      <w:r>
+        <w:t>diablo</w:t>
+      </w:r>
+      <w:proofErr w:type="spellEnd"/>
+      <w:r>
+        <w:t>)</w:t>
       </w:r>
     </w:p>
     <w:p>
@@ -439,7 +467,23 @@
     </w:p>
     <w:p>
       <w:r>
-        <w:t>Ideas from ludum dare website (marc-grabow)</w:t>
+        <w:t xml:space="preserve">Ideas from </w:t>
+      </w:r>
+      <w:proofErr w:type="spellStart"/>
+      <w:r>
+        <w:t>ludum</w:t>
+      </w:r>
+      <w:proofErr w:type="spellEnd"/>
+      <w:r>
+        <w:t xml:space="preserve"> dare website (marc-</w:t>
+      </w:r>
+      <w:proofErr w:type="spellStart"/>
+      <w:r>
+        <w:t>grabow</w:t>
+      </w:r>
+      <w:proofErr w:type="spellEnd"/>
+      <w:r>
+        <w:t>)</w:t>
       </w:r>
     </w:p>
     <w:p>
@@ -450,8 +494,37 @@
           <w:numId w:val="2"/>
         </w:numPr>
       </w:pPr>
-      <w:r>
-        <w:t xml:space="preserve">tower defense roguelike – could be interesting. Permadeath, </w:t>
+      <w:proofErr w:type="gramStart"/>
+      <w:r>
+        <w:t>tower</w:t>
+      </w:r>
+      <w:proofErr w:type="gramEnd"/>
+      <w:r>
+        <w:t xml:space="preserve"> </w:t>
+      </w:r>
+      <w:proofErr w:type="spellStart"/>
+      <w:r>
+        <w:t>defense</w:t>
+      </w:r>
+      <w:proofErr w:type="spellEnd"/>
+      <w:r>
+        <w:t xml:space="preserve"> </w:t>
+      </w:r>
+      <w:proofErr w:type="spellStart"/>
+      <w:r>
+        <w:t>roguelike</w:t>
+      </w:r>
+      <w:proofErr w:type="spellEnd"/>
+      <w:r>
+        <w:t xml:space="preserve"> – could be interesting. </w:t>
+      </w:r>
+      <w:proofErr w:type="spellStart"/>
+      <w:r>
+        <w:t>Permadeath</w:t>
+      </w:r>
+      <w:proofErr w:type="spellEnd"/>
+      <w:r>
+        <w:t xml:space="preserve">, </w:t>
       </w:r>
       <w:r>
         <w:t>random generation etc</w:t>
@@ -480,8 +553,13 @@
           <w:numId w:val="2"/>
         </w:numPr>
       </w:pPr>
-      <w:r>
-        <w:t>stealth racing</w:t>
+      <w:proofErr w:type="gramStart"/>
+      <w:r>
+        <w:t>stealth</w:t>
+      </w:r>
+      <w:proofErr w:type="gramEnd"/>
+      <w:r>
+        <w:t xml:space="preserve"> racing</w:t>
       </w:r>
       <w:r>
         <w:t xml:space="preserve"> – You may need to race around a track but avoid other cars crossing the road, not speed when cops are nearby. Have stop signs etc and can break the law if nobody is watching etc. May be slightly too similar to my previous entry</w:t>
@@ -513,8 +591,13 @@
           <w:numId w:val="2"/>
         </w:numPr>
       </w:pPr>
-      <w:r>
-        <w:t>sandbox racing</w:t>
+      <w:proofErr w:type="gramStart"/>
+      <w:r>
+        <w:t>sandbox</w:t>
+      </w:r>
+      <w:proofErr w:type="gramEnd"/>
+      <w:r>
+        <w:t xml:space="preserve"> racing</w:t>
       </w:r>
       <w:r>
         <w:t xml:space="preserve"> – could go up to cars and pick a place to race to?</w:t>
@@ -528,8 +611,21 @@
           <w:numId w:val="2"/>
         </w:numPr>
       </w:pPr>
-      <w:r>
-        <w:t>tower defense rhythm game</w:t>
+      <w:proofErr w:type="gramStart"/>
+      <w:r>
+        <w:t>tower</w:t>
+      </w:r>
+      <w:proofErr w:type="gramEnd"/>
+      <w:r>
+        <w:t xml:space="preserve"> </w:t>
+      </w:r>
+      <w:proofErr w:type="spellStart"/>
+      <w:r>
+        <w:t>defense</w:t>
+      </w:r>
+      <w:proofErr w:type="spellEnd"/>
+      <w:r>
+        <w:t xml:space="preserve"> rhythm game</w:t>
       </w:r>
       <w:r>
         <w:t xml:space="preserve"> – this could be quite interesting. As you place down towers, they require you tap along at a certain beat. If the same type of towers are placed, then the same rhythm. If you miss the tap, then the tower doesn’t fire. If you are slightly early or later then it is less powerful. The more notes you hit in a row then a multiplier is added to </w:t>
@@ -547,7 +643,15 @@
         </w:numPr>
       </w:pPr>
       <w:r>
-        <w:t>tower defense life simulation</w:t>
+        <w:t xml:space="preserve">tower </w:t>
+      </w:r>
+      <w:proofErr w:type="spellStart"/>
+      <w:r>
+        <w:t>defense</w:t>
+      </w:r>
+      <w:proofErr w:type="spellEnd"/>
+      <w:r>
+        <w:t xml:space="preserve"> life simulation</w:t>
       </w:r>
     </w:p>
     <w:p>
@@ -571,8 +675,13 @@
         </w:numPr>
       </w:pPr>
       <w:r>
-        <w:t>sport action rpg</w:t>
-      </w:r>
+        <w:t xml:space="preserve">sport action </w:t>
+      </w:r>
+      <w:proofErr w:type="spellStart"/>
+      <w:r>
+        <w:t>rpg</w:t>
+      </w:r>
+      <w:proofErr w:type="spellEnd"/>
     </w:p>
     <w:p>
       <w:pPr>
@@ -620,6 +729,19 @@
       </w:pPr>
       <w:r>
         <w:t>shooter management game</w:t>
+      </w:r>
+    </w:p>
+    <w:p>
+      <w:r>
+        <w:t xml:space="preserve">Stick with tower </w:t>
+      </w:r>
+      <w:proofErr w:type="spellStart"/>
+      <w:r>
+        <w:t>defense</w:t>
+      </w:r>
+      <w:proofErr w:type="spellEnd"/>
+      <w:r>
+        <w:t xml:space="preserve"> rhythm game</w:t>
       </w:r>
     </w:p>
     <w:sectPr>

</xml_diff>